<commit_message>
Adding Jenkinsfile for Day 4 Jenkins assignment for Springboot application to deploy in PCF and updating Day 4 Assignmnet doc
</commit_message>
<xml_diff>
--- a/Jenkins Assignment - Day 4/Jenkins HandsOn_KapilDhall.docx
+++ b/Jenkins Assignment - Day 4/Jenkins HandsOn_KapilDhall.docx
@@ -35,12 +35,16 @@
       <w:pPr>
         <w:rPr>
           <w:b/>
+          <w:sz w:val="28"/>
+          <w:szCs w:val="28"/>
           <w:u w:val="single"/>
         </w:rPr>
       </w:pPr>
       <w:r>
         <w:rPr>
           <w:b/>
+          <w:sz w:val="28"/>
+          <w:szCs w:val="28"/>
           <w:u w:val="single"/>
         </w:rPr>
         <w:t>Create a pipeline project to build java application and deploy into tomcat container</w:t>
@@ -120,6 +124,445 @@
           <w:b/>
         </w:rPr>
       </w:pPr>
+      <w:proofErr w:type="spellStart"/>
+      <w:r>
+        <w:rPr>
+          <w:b/>
+        </w:rPr>
+        <w:t>Jenkinsfile</w:t>
+      </w:r>
+      <w:proofErr w:type="spellEnd"/>
+      <w:r>
+        <w:rPr>
+          <w:b/>
+        </w:rPr>
+        <w:t>:</w:t>
+      </w:r>
+    </w:p>
+    <w:p>
+      <w:pPr>
+        <w:rPr>
+          <w:i/>
+        </w:rPr>
+      </w:pPr>
+      <w:proofErr w:type="gramStart"/>
+      <w:r>
+        <w:rPr>
+          <w:i/>
+        </w:rPr>
+        <w:t>node{</w:t>
+      </w:r>
+      <w:bookmarkStart w:id="0" w:name="_GoBack"/>
+      <w:bookmarkEnd w:id="0"/>
+      <w:proofErr w:type="gramEnd"/>
+    </w:p>
+    <w:p>
+      <w:pPr>
+        <w:rPr>
+          <w:i/>
+        </w:rPr>
+      </w:pPr>
+      <w:r>
+        <w:rPr>
+          <w:i/>
+        </w:rPr>
+        <w:t xml:space="preserve">    </w:t>
+      </w:r>
+    </w:p>
+    <w:p>
+      <w:pPr>
+        <w:rPr>
+          <w:i/>
+        </w:rPr>
+      </w:pPr>
+      <w:r>
+        <w:rPr>
+          <w:i/>
+        </w:rPr>
+        <w:t xml:space="preserve">    </w:t>
+      </w:r>
+      <w:proofErr w:type="gramStart"/>
+      <w:r>
+        <w:rPr>
+          <w:i/>
+        </w:rPr>
+        <w:t>stage(</w:t>
+      </w:r>
+      <w:proofErr w:type="gramEnd"/>
+      <w:r>
+        <w:rPr>
+          <w:i/>
+        </w:rPr>
+        <w:t>'git checkout'){</w:t>
+      </w:r>
+    </w:p>
+    <w:p>
+      <w:pPr>
+        <w:rPr>
+          <w:i/>
+        </w:rPr>
+      </w:pPr>
+      <w:r>
+        <w:rPr>
+          <w:i/>
+        </w:rPr>
+        <w:t xml:space="preserve">        </w:t>
+      </w:r>
+      <w:proofErr w:type="gramStart"/>
+      <w:r>
+        <w:rPr>
+          <w:i/>
+        </w:rPr>
+        <w:t>git</w:t>
+      </w:r>
+      <w:proofErr w:type="gramEnd"/>
+      <w:r>
+        <w:rPr>
+          <w:i/>
+        </w:rPr>
+        <w:t xml:space="preserve"> 'https://github.com/</w:t>
+      </w:r>
+      <w:proofErr w:type="spellStart"/>
+      <w:r>
+        <w:rPr>
+          <w:i/>
+        </w:rPr>
+        <w:t>KapilDhall</w:t>
+      </w:r>
+      <w:proofErr w:type="spellEnd"/>
+      <w:r>
+        <w:rPr>
+          <w:i/>
+        </w:rPr>
+        <w:t>/</w:t>
+      </w:r>
+      <w:proofErr w:type="spellStart"/>
+      <w:r>
+        <w:rPr>
+          <w:i/>
+        </w:rPr>
+        <w:t>webapp.git</w:t>
+      </w:r>
+      <w:proofErr w:type="spellEnd"/>
+      <w:r>
+        <w:rPr>
+          <w:i/>
+        </w:rPr>
+        <w:t>'</w:t>
+      </w:r>
+    </w:p>
+    <w:p>
+      <w:pPr>
+        <w:rPr>
+          <w:i/>
+        </w:rPr>
+      </w:pPr>
+      <w:r>
+        <w:rPr>
+          <w:i/>
+        </w:rPr>
+        <w:t xml:space="preserve">    }</w:t>
+      </w:r>
+    </w:p>
+    <w:p>
+      <w:pPr>
+        <w:rPr>
+          <w:i/>
+        </w:rPr>
+      </w:pPr>
+      <w:r>
+        <w:rPr>
+          <w:i/>
+        </w:rPr>
+        <w:t xml:space="preserve">    </w:t>
+      </w:r>
+    </w:p>
+    <w:p>
+      <w:pPr>
+        <w:rPr>
+          <w:i/>
+        </w:rPr>
+      </w:pPr>
+      <w:r>
+        <w:rPr>
+          <w:i/>
+        </w:rPr>
+        <w:t xml:space="preserve">    </w:t>
+      </w:r>
+      <w:proofErr w:type="gramStart"/>
+      <w:r>
+        <w:rPr>
+          <w:i/>
+        </w:rPr>
+        <w:t>stage(</w:t>
+      </w:r>
+      <w:proofErr w:type="gramEnd"/>
+      <w:r>
+        <w:rPr>
+          <w:i/>
+        </w:rPr>
+        <w:t>'code build &amp; test'){</w:t>
+      </w:r>
+    </w:p>
+    <w:p>
+      <w:pPr>
+        <w:rPr>
+          <w:i/>
+        </w:rPr>
+      </w:pPr>
+      <w:r>
+        <w:rPr>
+          <w:i/>
+        </w:rPr>
+        <w:t xml:space="preserve">        </w:t>
+      </w:r>
+      <w:proofErr w:type="spellStart"/>
+      <w:proofErr w:type="gramStart"/>
+      <w:r>
+        <w:rPr>
+          <w:i/>
+        </w:rPr>
+        <w:t>def</w:t>
+      </w:r>
+      <w:proofErr w:type="spellEnd"/>
+      <w:proofErr w:type="gramEnd"/>
+      <w:r>
+        <w:rPr>
+          <w:i/>
+        </w:rPr>
+        <w:t xml:space="preserve"> </w:t>
+      </w:r>
+      <w:proofErr w:type="spellStart"/>
+      <w:r>
+        <w:rPr>
+          <w:i/>
+        </w:rPr>
+        <w:t>mavenHome</w:t>
+      </w:r>
+      <w:proofErr w:type="spellEnd"/>
+      <w:r>
+        <w:rPr>
+          <w:i/>
+        </w:rPr>
+        <w:t xml:space="preserve"> = tool name: 'maven-3' , type: 'maven'</w:t>
+      </w:r>
+    </w:p>
+    <w:p>
+      <w:pPr>
+        <w:rPr>
+          <w:i/>
+        </w:rPr>
+      </w:pPr>
+      <w:r>
+        <w:rPr>
+          <w:i/>
+        </w:rPr>
+        <w:t xml:space="preserve">        </w:t>
+      </w:r>
+      <w:proofErr w:type="gramStart"/>
+      <w:r>
+        <w:rPr>
+          <w:i/>
+        </w:rPr>
+        <w:t>bat(</w:t>
+      </w:r>
+      <w:proofErr w:type="gramEnd"/>
+      <w:r>
+        <w:rPr>
+          <w:i/>
+        </w:rPr>
+        <w:t>/"${</w:t>
+      </w:r>
+      <w:proofErr w:type="spellStart"/>
+      <w:r>
+        <w:rPr>
+          <w:i/>
+        </w:rPr>
+        <w:t>mavenHome</w:t>
+      </w:r>
+      <w:proofErr w:type="spellEnd"/>
+      <w:r>
+        <w:rPr>
+          <w:i/>
+        </w:rPr>
+        <w:t>}"\bin\</w:t>
+      </w:r>
+      <w:proofErr w:type="spellStart"/>
+      <w:r>
+        <w:rPr>
+          <w:i/>
+        </w:rPr>
+        <w:t>mvn</w:t>
+      </w:r>
+      <w:proofErr w:type="spellEnd"/>
+      <w:r>
+        <w:rPr>
+          <w:i/>
+        </w:rPr>
+        <w:t xml:space="preserve"> clean package/)</w:t>
+      </w:r>
+    </w:p>
+    <w:p>
+      <w:pPr>
+        <w:rPr>
+          <w:i/>
+        </w:rPr>
+      </w:pPr>
+      <w:r>
+        <w:rPr>
+          <w:i/>
+        </w:rPr>
+        <w:t xml:space="preserve">    }</w:t>
+      </w:r>
+    </w:p>
+    <w:p>
+      <w:pPr>
+        <w:rPr>
+          <w:i/>
+        </w:rPr>
+      </w:pPr>
+      <w:r>
+        <w:rPr>
+          <w:i/>
+        </w:rPr>
+        <w:t xml:space="preserve">    </w:t>
+      </w:r>
+    </w:p>
+    <w:p>
+      <w:pPr>
+        <w:rPr>
+          <w:i/>
+        </w:rPr>
+      </w:pPr>
+      <w:r>
+        <w:rPr>
+          <w:i/>
+        </w:rPr>
+        <w:t xml:space="preserve">    </w:t>
+      </w:r>
+      <w:proofErr w:type="gramStart"/>
+      <w:r>
+        <w:rPr>
+          <w:i/>
+        </w:rPr>
+        <w:t>stage(</w:t>
+      </w:r>
+      <w:proofErr w:type="gramEnd"/>
+      <w:r>
+        <w:rPr>
+          <w:i/>
+        </w:rPr>
+        <w:t>'code deploy'){</w:t>
+      </w:r>
+    </w:p>
+    <w:p>
+      <w:pPr>
+        <w:rPr>
+          <w:i/>
+        </w:rPr>
+      </w:pPr>
+      <w:r>
+        <w:rPr>
+          <w:i/>
+        </w:rPr>
+        <w:t xml:space="preserve">        </w:t>
+      </w:r>
+      <w:proofErr w:type="gramStart"/>
+      <w:r>
+        <w:rPr>
+          <w:i/>
+        </w:rPr>
+        <w:t>deploy</w:t>
+      </w:r>
+      <w:proofErr w:type="gramEnd"/>
+      <w:r>
+        <w:rPr>
+          <w:i/>
+        </w:rPr>
+        <w:t xml:space="preserve"> adapters: [tomcat8(</w:t>
+      </w:r>
+      <w:proofErr w:type="spellStart"/>
+      <w:r>
+        <w:rPr>
+          <w:i/>
+        </w:rPr>
+        <w:t>credentialsId</w:t>
+      </w:r>
+      <w:proofErr w:type="spellEnd"/>
+      <w:r>
+        <w:rPr>
+          <w:i/>
+        </w:rPr>
+        <w:t xml:space="preserve">: 'tomcat', path: '', url: 'http://localhost:8888')], </w:t>
+      </w:r>
+      <w:proofErr w:type="spellStart"/>
+      <w:r>
+        <w:rPr>
+          <w:i/>
+        </w:rPr>
+        <w:t>contextPath</w:t>
+      </w:r>
+      <w:proofErr w:type="spellEnd"/>
+      <w:r>
+        <w:rPr>
+          <w:i/>
+        </w:rPr>
+        <w:t>: 'pipeline', war: '**/*.war'</w:t>
+      </w:r>
+    </w:p>
+    <w:p>
+      <w:pPr>
+        <w:rPr>
+          <w:i/>
+        </w:rPr>
+      </w:pPr>
+      <w:r>
+        <w:rPr>
+          <w:i/>
+        </w:rPr>
+        <w:lastRenderedPageBreak/>
+        <w:t xml:space="preserve">    }</w:t>
+      </w:r>
+    </w:p>
+    <w:p>
+      <w:pPr>
+        <w:rPr>
+          <w:i/>
+        </w:rPr>
+      </w:pPr>
+      <w:r>
+        <w:rPr>
+          <w:i/>
+        </w:rPr>
+        <w:t xml:space="preserve">    </w:t>
+      </w:r>
+    </w:p>
+    <w:p>
+      <w:pPr>
+        <w:rPr>
+          <w:i/>
+        </w:rPr>
+      </w:pPr>
+      <w:r>
+        <w:rPr>
+          <w:i/>
+        </w:rPr>
+        <w:t>}</w:t>
+      </w:r>
+    </w:p>
+    <w:p>
+      <w:pPr>
+        <w:rPr>
+          <w:b/>
+        </w:rPr>
+      </w:pPr>
+    </w:p>
+    <w:p>
+      <w:pPr>
+        <w:rPr>
+          <w:b/>
+        </w:rPr>
+      </w:pPr>
       <w:r>
         <w:rPr>
           <w:b/>
@@ -205,7 +648,6 @@
           <w:noProof/>
           <w:lang w:eastAsia="en-GB"/>
         </w:rPr>
-        <w:lastRenderedPageBreak/>
         <w:drawing>
           <wp:inline distT="0" distB="0" distL="0" distR="0" wp14:anchorId="0BD03875" wp14:editId="0FA16744">
             <wp:extent cx="5731510" cy="2903855"/>
@@ -293,6 +735,7 @@
           <w:noProof/>
           <w:lang w:eastAsia="en-GB"/>
         </w:rPr>
+        <w:lastRenderedPageBreak/>
         <w:drawing>
           <wp:inline distT="0" distB="0" distL="0" distR="0" wp14:anchorId="4A929EA5" wp14:editId="57B0A1A1">
             <wp:extent cx="5731510" cy="1052195"/>
@@ -342,15 +785,2346 @@
     </w:p>
     <w:p>
       <w:pPr>
+        <w:rPr>
+          <w:b/>
+        </w:rPr>
+      </w:pPr>
+      <w:r>
+        <w:rPr>
+          <w:b/>
+        </w:rPr>
+        <w:br w:type="page"/>
+      </w:r>
+    </w:p>
+    <w:p>
+      <w:pPr>
         <w:tabs>
           <w:tab w:val="left" w:pos="3660"/>
         </w:tabs>
         <w:rPr>
           <w:b/>
-        </w:rPr>
-      </w:pPr>
-      <w:bookmarkStart w:id="0" w:name="_GoBack"/>
-      <w:bookmarkEnd w:id="0"/>
+          <w:sz w:val="28"/>
+          <w:szCs w:val="28"/>
+        </w:rPr>
+      </w:pPr>
+      <w:r>
+        <w:rPr>
+          <w:b/>
+          <w:sz w:val="28"/>
+          <w:szCs w:val="28"/>
+          <w:u w:val="single"/>
+        </w:rPr>
+        <w:lastRenderedPageBreak/>
+        <w:t xml:space="preserve">Create a pipeline project to checkout </w:t>
+      </w:r>
+      <w:proofErr w:type="spellStart"/>
+      <w:r>
+        <w:rPr>
+          <w:b/>
+          <w:sz w:val="28"/>
+          <w:szCs w:val="28"/>
+          <w:u w:val="single"/>
+        </w:rPr>
+        <w:t>springboot</w:t>
+      </w:r>
+      <w:proofErr w:type="spellEnd"/>
+      <w:r>
+        <w:rPr>
+          <w:b/>
+          <w:sz w:val="28"/>
+          <w:szCs w:val="28"/>
+          <w:u w:val="single"/>
+        </w:rPr>
+        <w:t xml:space="preserve"> application using git, build and package using runtime maven, build </w:t>
+      </w:r>
+      <w:proofErr w:type="spellStart"/>
+      <w:r>
+        <w:rPr>
+          <w:b/>
+          <w:sz w:val="28"/>
+          <w:szCs w:val="28"/>
+          <w:u w:val="single"/>
+        </w:rPr>
+        <w:t>docker</w:t>
+      </w:r>
+      <w:proofErr w:type="spellEnd"/>
+      <w:r>
+        <w:rPr>
+          <w:b/>
+          <w:sz w:val="28"/>
+          <w:szCs w:val="28"/>
+          <w:u w:val="single"/>
+        </w:rPr>
+        <w:t xml:space="preserve"> image and push to </w:t>
+      </w:r>
+      <w:proofErr w:type="spellStart"/>
+      <w:r>
+        <w:rPr>
+          <w:b/>
+          <w:sz w:val="28"/>
+          <w:szCs w:val="28"/>
+          <w:u w:val="single"/>
+        </w:rPr>
+        <w:t>docker</w:t>
+      </w:r>
+      <w:proofErr w:type="spellEnd"/>
+      <w:r>
+        <w:rPr>
+          <w:b/>
+          <w:sz w:val="28"/>
+          <w:szCs w:val="28"/>
+          <w:u w:val="single"/>
+        </w:rPr>
+        <w:t xml:space="preserve"> hub and </w:t>
+      </w:r>
+      <w:proofErr w:type="spellStart"/>
+      <w:r>
+        <w:rPr>
+          <w:b/>
+          <w:sz w:val="28"/>
+          <w:szCs w:val="28"/>
+          <w:u w:val="single"/>
+        </w:rPr>
+        <w:t>deply</w:t>
+      </w:r>
+      <w:proofErr w:type="spellEnd"/>
+      <w:r>
+        <w:rPr>
+          <w:b/>
+          <w:sz w:val="28"/>
+          <w:szCs w:val="28"/>
+          <w:u w:val="single"/>
+        </w:rPr>
+        <w:t xml:space="preserve"> into cloud foundry</w:t>
+      </w:r>
+    </w:p>
+    <w:p>
+      <w:pPr>
+        <w:tabs>
+          <w:tab w:val="left" w:pos="1950"/>
+        </w:tabs>
+        <w:rPr>
+          <w:b/>
+        </w:rPr>
+      </w:pPr>
+    </w:p>
+    <w:p>
+      <w:pPr>
+        <w:tabs>
+          <w:tab w:val="left" w:pos="1950"/>
+        </w:tabs>
+        <w:rPr>
+          <w:b/>
+        </w:rPr>
+      </w:pPr>
+      <w:proofErr w:type="spellStart"/>
+      <w:r>
+        <w:rPr>
+          <w:b/>
+        </w:rPr>
+        <w:t>Dockerfile</w:t>
+      </w:r>
+      <w:proofErr w:type="spellEnd"/>
+      <w:r>
+        <w:rPr>
+          <w:b/>
+        </w:rPr>
+        <w:t>:</w:t>
+      </w:r>
+    </w:p>
+    <w:p>
+      <w:pPr>
+        <w:tabs>
+          <w:tab w:val="left" w:pos="1950"/>
+        </w:tabs>
+        <w:rPr>
+          <w:b/>
+        </w:rPr>
+      </w:pPr>
+      <w:r>
+        <w:rPr>
+          <w:noProof/>
+          <w:lang w:eastAsia="en-GB"/>
+        </w:rPr>
+        <w:drawing>
+          <wp:inline distT="0" distB="0" distL="0" distR="0" wp14:anchorId="155F1458" wp14:editId="3AFC32DB">
+            <wp:extent cx="5731510" cy="1435735"/>
+            <wp:effectExtent l="0" t="0" r="2540" b="0"/>
+            <wp:docPr id="7" name="Picture 7"/>
+            <wp:cNvGraphicFramePr>
+              <a:graphicFrameLocks xmlns:a="http://schemas.openxmlformats.org/drawingml/2006/main" noChangeAspect="1"/>
+            </wp:cNvGraphicFramePr>
+            <a:graphic xmlns:a="http://schemas.openxmlformats.org/drawingml/2006/main">
+              <a:graphicData uri="http://schemas.openxmlformats.org/drawingml/2006/picture">
+                <pic:pic xmlns:pic="http://schemas.openxmlformats.org/drawingml/2006/picture">
+                  <pic:nvPicPr>
+                    <pic:cNvPr id="1" name=""/>
+                    <pic:cNvPicPr/>
+                  </pic:nvPicPr>
+                  <pic:blipFill>
+                    <a:blip r:embed="rId8"/>
+                    <a:stretch>
+                      <a:fillRect/>
+                    </a:stretch>
+                  </pic:blipFill>
+                  <pic:spPr>
+                    <a:xfrm>
+                      <a:off x="0" y="0"/>
+                      <a:ext cx="5731510" cy="1435735"/>
+                    </a:xfrm>
+                    <a:prstGeom prst="rect">
+                      <a:avLst/>
+                    </a:prstGeom>
+                  </pic:spPr>
+                </pic:pic>
+              </a:graphicData>
+            </a:graphic>
+          </wp:inline>
+        </w:drawing>
+      </w:r>
+    </w:p>
+    <w:p>
+      <w:pPr>
+        <w:tabs>
+          <w:tab w:val="left" w:pos="1950"/>
+        </w:tabs>
+        <w:rPr>
+          <w:b/>
+        </w:rPr>
+      </w:pPr>
+    </w:p>
+    <w:p>
+      <w:pPr>
+        <w:tabs>
+          <w:tab w:val="left" w:pos="1950"/>
+        </w:tabs>
+        <w:rPr>
+          <w:b/>
+        </w:rPr>
+      </w:pPr>
+      <w:proofErr w:type="spellStart"/>
+      <w:r>
+        <w:rPr>
+          <w:b/>
+        </w:rPr>
+        <w:t>Jenkinsfile</w:t>
+      </w:r>
+      <w:proofErr w:type="spellEnd"/>
+      <w:r>
+        <w:rPr>
+          <w:b/>
+        </w:rPr>
+        <w:t xml:space="preserve"> (this file is also placed manually at root location of </w:t>
+      </w:r>
+      <w:r>
+        <w:rPr>
+          <w:b/>
+        </w:rPr>
+        <w:t>https://github.com/KapilDhall/DevOps.git</w:t>
+      </w:r>
+      <w:r>
+        <w:rPr>
+          <w:b/>
+        </w:rPr>
+        <w:t>)</w:t>
+      </w:r>
+      <w:r>
+        <w:rPr>
+          <w:b/>
+        </w:rPr>
+        <w:t>:</w:t>
+      </w:r>
+    </w:p>
+    <w:p>
+      <w:pPr>
+        <w:tabs>
+          <w:tab w:val="left" w:pos="1950"/>
+        </w:tabs>
+        <w:rPr>
+          <w:b/>
+        </w:rPr>
+      </w:pPr>
+    </w:p>
+    <w:p>
+      <w:pPr>
+        <w:tabs>
+          <w:tab w:val="left" w:pos="1950"/>
+        </w:tabs>
+        <w:rPr>
+          <w:i/>
+        </w:rPr>
+      </w:pPr>
+      <w:proofErr w:type="gramStart"/>
+      <w:r>
+        <w:rPr>
+          <w:i/>
+        </w:rPr>
+        <w:t>node{</w:t>
+      </w:r>
+      <w:proofErr w:type="gramEnd"/>
+    </w:p>
+    <w:p>
+      <w:pPr>
+        <w:tabs>
+          <w:tab w:val="left" w:pos="1950"/>
+        </w:tabs>
+        <w:rPr>
+          <w:i/>
+        </w:rPr>
+      </w:pPr>
+      <w:r>
+        <w:rPr>
+          <w:i/>
+        </w:rPr>
+        <w:t xml:space="preserve">    </w:t>
+      </w:r>
+    </w:p>
+    <w:p>
+      <w:pPr>
+        <w:tabs>
+          <w:tab w:val="left" w:pos="1950"/>
+        </w:tabs>
+        <w:rPr>
+          <w:i/>
+        </w:rPr>
+      </w:pPr>
+      <w:r>
+        <w:rPr>
+          <w:i/>
+        </w:rPr>
+        <w:t xml:space="preserve">    </w:t>
+      </w:r>
+      <w:proofErr w:type="spellStart"/>
+      <w:proofErr w:type="gramStart"/>
+      <w:r>
+        <w:rPr>
+          <w:i/>
+        </w:rPr>
+        <w:t>def</w:t>
+      </w:r>
+      <w:proofErr w:type="spellEnd"/>
+      <w:proofErr w:type="gramEnd"/>
+      <w:r>
+        <w:rPr>
+          <w:i/>
+        </w:rPr>
+        <w:t xml:space="preserve"> </w:t>
+      </w:r>
+      <w:proofErr w:type="spellStart"/>
+      <w:r>
+        <w:rPr>
+          <w:i/>
+        </w:rPr>
+        <w:t>docker</w:t>
+      </w:r>
+      <w:proofErr w:type="spellEnd"/>
+      <w:r>
+        <w:rPr>
+          <w:i/>
+        </w:rPr>
+        <w:t>=tool name: '</w:t>
+      </w:r>
+      <w:proofErr w:type="spellStart"/>
+      <w:r>
+        <w:rPr>
+          <w:i/>
+        </w:rPr>
+        <w:t>docker-jenkins</w:t>
+      </w:r>
+      <w:proofErr w:type="spellEnd"/>
+      <w:r>
+        <w:rPr>
+          <w:i/>
+        </w:rPr>
+        <w:t>', type: '</w:t>
+      </w:r>
+      <w:proofErr w:type="spellStart"/>
+      <w:r>
+        <w:rPr>
+          <w:i/>
+        </w:rPr>
+        <w:t>dockerTool</w:t>
+      </w:r>
+      <w:proofErr w:type="spellEnd"/>
+      <w:r>
+        <w:rPr>
+          <w:i/>
+        </w:rPr>
+        <w:t>'</w:t>
+      </w:r>
+    </w:p>
+    <w:p>
+      <w:pPr>
+        <w:tabs>
+          <w:tab w:val="left" w:pos="1950"/>
+        </w:tabs>
+        <w:rPr>
+          <w:i/>
+        </w:rPr>
+      </w:pPr>
+      <w:r>
+        <w:rPr>
+          <w:i/>
+        </w:rPr>
+        <w:t xml:space="preserve">    </w:t>
+      </w:r>
+      <w:proofErr w:type="spellStart"/>
+      <w:proofErr w:type="gramStart"/>
+      <w:r>
+        <w:rPr>
+          <w:i/>
+        </w:rPr>
+        <w:t>def</w:t>
+      </w:r>
+      <w:proofErr w:type="spellEnd"/>
+      <w:proofErr w:type="gramEnd"/>
+      <w:r>
+        <w:rPr>
+          <w:i/>
+        </w:rPr>
+        <w:t xml:space="preserve"> </w:t>
+      </w:r>
+      <w:proofErr w:type="spellStart"/>
+      <w:r>
+        <w:rPr>
+          <w:i/>
+        </w:rPr>
+        <w:t>dockerCMD</w:t>
+      </w:r>
+      <w:proofErr w:type="spellEnd"/>
+      <w:r>
+        <w:rPr>
+          <w:i/>
+        </w:rPr>
+        <w:t xml:space="preserve"> = "$</w:t>
+      </w:r>
+      <w:proofErr w:type="spellStart"/>
+      <w:r>
+        <w:rPr>
+          <w:i/>
+        </w:rPr>
+        <w:t>docker</w:t>
+      </w:r>
+      <w:proofErr w:type="spellEnd"/>
+      <w:r>
+        <w:rPr>
+          <w:i/>
+        </w:rPr>
+        <w:t>/bin/</w:t>
+      </w:r>
+      <w:proofErr w:type="spellStart"/>
+      <w:r>
+        <w:rPr>
+          <w:i/>
+        </w:rPr>
+        <w:t>docker</w:t>
+      </w:r>
+      <w:proofErr w:type="spellEnd"/>
+      <w:r>
+        <w:rPr>
+          <w:i/>
+        </w:rPr>
+        <w:t>"</w:t>
+      </w:r>
+    </w:p>
+    <w:p>
+      <w:pPr>
+        <w:tabs>
+          <w:tab w:val="left" w:pos="1950"/>
+        </w:tabs>
+        <w:rPr>
+          <w:i/>
+        </w:rPr>
+      </w:pPr>
+      <w:r>
+        <w:rPr>
+          <w:i/>
+        </w:rPr>
+        <w:t xml:space="preserve">    </w:t>
+      </w:r>
+    </w:p>
+    <w:p>
+      <w:pPr>
+        <w:tabs>
+          <w:tab w:val="left" w:pos="1950"/>
+        </w:tabs>
+        <w:rPr>
+          <w:i/>
+        </w:rPr>
+      </w:pPr>
+      <w:r>
+        <w:rPr>
+          <w:i/>
+        </w:rPr>
+        <w:t xml:space="preserve">    </w:t>
+      </w:r>
+      <w:proofErr w:type="gramStart"/>
+      <w:r>
+        <w:rPr>
+          <w:i/>
+        </w:rPr>
+        <w:t>stage(</w:t>
+      </w:r>
+      <w:proofErr w:type="gramEnd"/>
+      <w:r>
+        <w:rPr>
+          <w:i/>
+        </w:rPr>
+        <w:t>'git checkout'){</w:t>
+      </w:r>
+    </w:p>
+    <w:p>
+      <w:pPr>
+        <w:tabs>
+          <w:tab w:val="left" w:pos="1950"/>
+        </w:tabs>
+        <w:rPr>
+          <w:i/>
+        </w:rPr>
+      </w:pPr>
+      <w:r>
+        <w:rPr>
+          <w:i/>
+        </w:rPr>
+        <w:t xml:space="preserve">        </w:t>
+      </w:r>
+      <w:proofErr w:type="gramStart"/>
+      <w:r>
+        <w:rPr>
+          <w:i/>
+        </w:rPr>
+        <w:t>git</w:t>
+      </w:r>
+      <w:proofErr w:type="gramEnd"/>
+      <w:r>
+        <w:rPr>
+          <w:i/>
+        </w:rPr>
+        <w:t xml:space="preserve"> 'https://github.com/</w:t>
+      </w:r>
+      <w:proofErr w:type="spellStart"/>
+      <w:r>
+        <w:rPr>
+          <w:i/>
+        </w:rPr>
+        <w:t>KapilDhall</w:t>
+      </w:r>
+      <w:proofErr w:type="spellEnd"/>
+      <w:r>
+        <w:rPr>
+          <w:i/>
+        </w:rPr>
+        <w:t>/</w:t>
+      </w:r>
+      <w:proofErr w:type="spellStart"/>
+      <w:r>
+        <w:rPr>
+          <w:i/>
+        </w:rPr>
+        <w:t>DevOps.git</w:t>
+      </w:r>
+      <w:proofErr w:type="spellEnd"/>
+      <w:r>
+        <w:rPr>
+          <w:i/>
+        </w:rPr>
+        <w:t>'</w:t>
+      </w:r>
+    </w:p>
+    <w:p>
+      <w:pPr>
+        <w:tabs>
+          <w:tab w:val="left" w:pos="1950"/>
+        </w:tabs>
+        <w:rPr>
+          <w:i/>
+        </w:rPr>
+      </w:pPr>
+      <w:r>
+        <w:rPr>
+          <w:i/>
+        </w:rPr>
+        <w:t xml:space="preserve">    }</w:t>
+      </w:r>
+    </w:p>
+    <w:p>
+      <w:pPr>
+        <w:tabs>
+          <w:tab w:val="left" w:pos="1950"/>
+        </w:tabs>
+        <w:rPr>
+          <w:i/>
+        </w:rPr>
+      </w:pPr>
+      <w:r>
+        <w:rPr>
+          <w:i/>
+        </w:rPr>
+        <w:t xml:space="preserve">    </w:t>
+      </w:r>
+    </w:p>
+    <w:p>
+      <w:pPr>
+        <w:tabs>
+          <w:tab w:val="left" w:pos="1950"/>
+        </w:tabs>
+        <w:rPr>
+          <w:i/>
+        </w:rPr>
+      </w:pPr>
+      <w:r>
+        <w:rPr>
+          <w:i/>
+        </w:rPr>
+        <w:t xml:space="preserve">    </w:t>
+      </w:r>
+      <w:proofErr w:type="gramStart"/>
+      <w:r>
+        <w:rPr>
+          <w:i/>
+        </w:rPr>
+        <w:t>stage(</w:t>
+      </w:r>
+      <w:proofErr w:type="gramEnd"/>
+      <w:r>
+        <w:rPr>
+          <w:i/>
+        </w:rPr>
+        <w:t>'code build &amp; test'){</w:t>
+      </w:r>
+    </w:p>
+    <w:p>
+      <w:pPr>
+        <w:tabs>
+          <w:tab w:val="left" w:pos="1950"/>
+        </w:tabs>
+        <w:rPr>
+          <w:i/>
+        </w:rPr>
+      </w:pPr>
+      <w:r>
+        <w:rPr>
+          <w:i/>
+        </w:rPr>
+        <w:t xml:space="preserve">        </w:t>
+      </w:r>
+      <w:proofErr w:type="spellStart"/>
+      <w:proofErr w:type="gramStart"/>
+      <w:r>
+        <w:rPr>
+          <w:i/>
+        </w:rPr>
+        <w:t>def</w:t>
+      </w:r>
+      <w:proofErr w:type="spellEnd"/>
+      <w:proofErr w:type="gramEnd"/>
+      <w:r>
+        <w:rPr>
+          <w:i/>
+        </w:rPr>
+        <w:t xml:space="preserve"> </w:t>
+      </w:r>
+      <w:proofErr w:type="spellStart"/>
+      <w:r>
+        <w:rPr>
+          <w:i/>
+        </w:rPr>
+        <w:t>mavenHome</w:t>
+      </w:r>
+      <w:proofErr w:type="spellEnd"/>
+      <w:r>
+        <w:rPr>
+          <w:i/>
+        </w:rPr>
+        <w:t xml:space="preserve"> = tool name: 'maven-3' , type: 'maven'</w:t>
+      </w:r>
+    </w:p>
+    <w:p>
+      <w:pPr>
+        <w:tabs>
+          <w:tab w:val="left" w:pos="1950"/>
+        </w:tabs>
+        <w:rPr>
+          <w:i/>
+        </w:rPr>
+      </w:pPr>
+      <w:r>
+        <w:rPr>
+          <w:i/>
+        </w:rPr>
+        <w:t xml:space="preserve">        </w:t>
+      </w:r>
+      <w:proofErr w:type="spellStart"/>
+      <w:proofErr w:type="gramStart"/>
+      <w:r>
+        <w:rPr>
+          <w:i/>
+        </w:rPr>
+        <w:t>sh</w:t>
+      </w:r>
+      <w:proofErr w:type="spellEnd"/>
+      <w:proofErr w:type="gramEnd"/>
+      <w:r>
+        <w:rPr>
+          <w:i/>
+        </w:rPr>
+        <w:t xml:space="preserve"> "${</w:t>
+      </w:r>
+      <w:proofErr w:type="spellStart"/>
+      <w:r>
+        <w:rPr>
+          <w:i/>
+        </w:rPr>
+        <w:t>mavenHome</w:t>
+      </w:r>
+      <w:proofErr w:type="spellEnd"/>
+      <w:r>
+        <w:rPr>
+          <w:i/>
+        </w:rPr>
+        <w:t>}/bin/</w:t>
+      </w:r>
+      <w:proofErr w:type="spellStart"/>
+      <w:r>
+        <w:rPr>
+          <w:i/>
+        </w:rPr>
+        <w:t>mvn</w:t>
+      </w:r>
+      <w:proofErr w:type="spellEnd"/>
+      <w:r>
+        <w:rPr>
+          <w:i/>
+        </w:rPr>
+        <w:t xml:space="preserve"> clean package"</w:t>
+      </w:r>
+    </w:p>
+    <w:p>
+      <w:pPr>
+        <w:tabs>
+          <w:tab w:val="left" w:pos="1950"/>
+        </w:tabs>
+        <w:rPr>
+          <w:i/>
+        </w:rPr>
+      </w:pPr>
+      <w:r>
+        <w:rPr>
+          <w:i/>
+        </w:rPr>
+        <w:t xml:space="preserve">    }</w:t>
+      </w:r>
+    </w:p>
+    <w:p>
+      <w:pPr>
+        <w:tabs>
+          <w:tab w:val="left" w:pos="1950"/>
+        </w:tabs>
+        <w:rPr>
+          <w:i/>
+        </w:rPr>
+      </w:pPr>
+      <w:r>
+        <w:rPr>
+          <w:i/>
+        </w:rPr>
+        <w:t xml:space="preserve">  </w:t>
+      </w:r>
+    </w:p>
+    <w:p>
+      <w:pPr>
+        <w:tabs>
+          <w:tab w:val="left" w:pos="1950"/>
+        </w:tabs>
+        <w:rPr>
+          <w:i/>
+        </w:rPr>
+      </w:pPr>
+      <w:r>
+        <w:rPr>
+          <w:i/>
+        </w:rPr>
+        <w:t xml:space="preserve">    </w:t>
+      </w:r>
+      <w:proofErr w:type="gramStart"/>
+      <w:r>
+        <w:rPr>
+          <w:i/>
+        </w:rPr>
+        <w:t>stage(</w:t>
+      </w:r>
+      <w:proofErr w:type="gramEnd"/>
+      <w:r>
+        <w:rPr>
+          <w:i/>
+        </w:rPr>
+        <w:t>'</w:t>
+      </w:r>
+      <w:proofErr w:type="spellStart"/>
+      <w:r>
+        <w:rPr>
+          <w:i/>
+        </w:rPr>
+        <w:t>docker</w:t>
+      </w:r>
+      <w:proofErr w:type="spellEnd"/>
+      <w:r>
+        <w:rPr>
+          <w:i/>
+        </w:rPr>
+        <w:t xml:space="preserve"> build'){</w:t>
+      </w:r>
+    </w:p>
+    <w:p>
+      <w:pPr>
+        <w:tabs>
+          <w:tab w:val="left" w:pos="1950"/>
+        </w:tabs>
+        <w:rPr>
+          <w:i/>
+        </w:rPr>
+      </w:pPr>
+      <w:r>
+        <w:rPr>
+          <w:i/>
+        </w:rPr>
+        <w:t xml:space="preserve">        </w:t>
+      </w:r>
+      <w:proofErr w:type="spellStart"/>
+      <w:proofErr w:type="gramStart"/>
+      <w:r>
+        <w:rPr>
+          <w:i/>
+        </w:rPr>
+        <w:t>sh</w:t>
+      </w:r>
+      <w:proofErr w:type="spellEnd"/>
+      <w:proofErr w:type="gramEnd"/>
+      <w:r>
+        <w:rPr>
+          <w:i/>
+        </w:rPr>
+        <w:t xml:space="preserve"> "$</w:t>
+      </w:r>
+      <w:proofErr w:type="spellStart"/>
+      <w:r>
+        <w:rPr>
+          <w:i/>
+        </w:rPr>
+        <w:t>dockerCMD</w:t>
+      </w:r>
+      <w:proofErr w:type="spellEnd"/>
+      <w:r>
+        <w:rPr>
+          <w:i/>
+        </w:rPr>
+        <w:t xml:space="preserve"> build -t </w:t>
+      </w:r>
+      <w:proofErr w:type="spellStart"/>
+      <w:r>
+        <w:rPr>
+          <w:i/>
+        </w:rPr>
+        <w:t>dhallk</w:t>
+      </w:r>
+      <w:proofErr w:type="spellEnd"/>
+      <w:r>
+        <w:rPr>
+          <w:i/>
+        </w:rPr>
+        <w:t>/cicd-demo:4.0 ."</w:t>
+      </w:r>
+    </w:p>
+    <w:p>
+      <w:pPr>
+        <w:tabs>
+          <w:tab w:val="left" w:pos="1950"/>
+        </w:tabs>
+        <w:rPr>
+          <w:i/>
+        </w:rPr>
+      </w:pPr>
+      <w:r>
+        <w:rPr>
+          <w:i/>
+        </w:rPr>
+        <w:t xml:space="preserve">    }</w:t>
+      </w:r>
+    </w:p>
+    <w:p>
+      <w:pPr>
+        <w:tabs>
+          <w:tab w:val="left" w:pos="1950"/>
+        </w:tabs>
+        <w:rPr>
+          <w:i/>
+        </w:rPr>
+      </w:pPr>
+      <w:r>
+        <w:rPr>
+          <w:i/>
+        </w:rPr>
+        <w:lastRenderedPageBreak/>
+        <w:t xml:space="preserve">    </w:t>
+      </w:r>
+    </w:p>
+    <w:p>
+      <w:pPr>
+        <w:tabs>
+          <w:tab w:val="left" w:pos="1950"/>
+        </w:tabs>
+        <w:rPr>
+          <w:i/>
+        </w:rPr>
+      </w:pPr>
+      <w:r>
+        <w:rPr>
+          <w:i/>
+        </w:rPr>
+        <w:t xml:space="preserve">    </w:t>
+      </w:r>
+      <w:proofErr w:type="gramStart"/>
+      <w:r>
+        <w:rPr>
+          <w:i/>
+        </w:rPr>
+        <w:t>stage(</w:t>
+      </w:r>
+      <w:proofErr w:type="gramEnd"/>
+      <w:r>
+        <w:rPr>
+          <w:i/>
+        </w:rPr>
+        <w:t>'</w:t>
+      </w:r>
+      <w:proofErr w:type="spellStart"/>
+      <w:r>
+        <w:rPr>
+          <w:i/>
+        </w:rPr>
+        <w:t>docker</w:t>
+      </w:r>
+      <w:proofErr w:type="spellEnd"/>
+      <w:r>
+        <w:rPr>
+          <w:i/>
+        </w:rPr>
+        <w:t xml:space="preserve"> push to </w:t>
+      </w:r>
+      <w:proofErr w:type="spellStart"/>
+      <w:r>
+        <w:rPr>
+          <w:i/>
+        </w:rPr>
+        <w:t>docker</w:t>
+      </w:r>
+      <w:proofErr w:type="spellEnd"/>
+      <w:r>
+        <w:rPr>
+          <w:i/>
+        </w:rPr>
+        <w:t xml:space="preserve"> hub'){</w:t>
+      </w:r>
+    </w:p>
+    <w:p>
+      <w:pPr>
+        <w:tabs>
+          <w:tab w:val="left" w:pos="1950"/>
+        </w:tabs>
+        <w:rPr>
+          <w:i/>
+        </w:rPr>
+      </w:pPr>
+      <w:r>
+        <w:rPr>
+          <w:i/>
+        </w:rPr>
+        <w:t xml:space="preserve">        </w:t>
+      </w:r>
+      <w:proofErr w:type="spellStart"/>
+      <w:proofErr w:type="gramStart"/>
+      <w:r>
+        <w:rPr>
+          <w:i/>
+        </w:rPr>
+        <w:t>withCredentials</w:t>
+      </w:r>
+      <w:proofErr w:type="spellEnd"/>
+      <w:r>
+        <w:rPr>
+          <w:i/>
+        </w:rPr>
+        <w:t>(</w:t>
+      </w:r>
+      <w:proofErr w:type="gramEnd"/>
+      <w:r>
+        <w:rPr>
+          <w:i/>
+        </w:rPr>
+        <w:t>[string(</w:t>
+      </w:r>
+      <w:proofErr w:type="spellStart"/>
+      <w:r>
+        <w:rPr>
+          <w:i/>
+        </w:rPr>
+        <w:t>credentialsId</w:t>
+      </w:r>
+      <w:proofErr w:type="spellEnd"/>
+      <w:r>
+        <w:rPr>
+          <w:i/>
+        </w:rPr>
+        <w:t>: '</w:t>
+      </w:r>
+      <w:proofErr w:type="spellStart"/>
+      <w:r>
+        <w:rPr>
+          <w:i/>
+        </w:rPr>
+        <w:t>dockerhub-pwd</w:t>
+      </w:r>
+      <w:proofErr w:type="spellEnd"/>
+      <w:r>
+        <w:rPr>
+          <w:i/>
+        </w:rPr>
+        <w:t>', variable: '</w:t>
+      </w:r>
+      <w:proofErr w:type="spellStart"/>
+      <w:r>
+        <w:rPr>
+          <w:i/>
+        </w:rPr>
+        <w:t>dockerhub_pwd</w:t>
+      </w:r>
+      <w:proofErr w:type="spellEnd"/>
+      <w:r>
+        <w:rPr>
+          <w:i/>
+        </w:rPr>
+        <w:t>')]) {</w:t>
+      </w:r>
+    </w:p>
+    <w:p>
+      <w:pPr>
+        <w:tabs>
+          <w:tab w:val="left" w:pos="1950"/>
+        </w:tabs>
+        <w:rPr>
+          <w:i/>
+        </w:rPr>
+      </w:pPr>
+      <w:r>
+        <w:rPr>
+          <w:i/>
+        </w:rPr>
+        <w:t xml:space="preserve">    </w:t>
+      </w:r>
+    </w:p>
+    <w:p>
+      <w:pPr>
+        <w:tabs>
+          <w:tab w:val="left" w:pos="1950"/>
+        </w:tabs>
+        <w:rPr>
+          <w:i/>
+        </w:rPr>
+      </w:pPr>
+      <w:r>
+        <w:rPr>
+          <w:i/>
+        </w:rPr>
+        <w:t xml:space="preserve">        </w:t>
+      </w:r>
+      <w:proofErr w:type="spellStart"/>
+      <w:proofErr w:type="gramStart"/>
+      <w:r>
+        <w:rPr>
+          <w:i/>
+        </w:rPr>
+        <w:t>sh</w:t>
+      </w:r>
+      <w:proofErr w:type="spellEnd"/>
+      <w:proofErr w:type="gramEnd"/>
+      <w:r>
+        <w:rPr>
+          <w:i/>
+        </w:rPr>
+        <w:t xml:space="preserve"> "$</w:t>
+      </w:r>
+      <w:proofErr w:type="spellStart"/>
+      <w:r>
+        <w:rPr>
+          <w:i/>
+        </w:rPr>
+        <w:t>dockerCMD</w:t>
+      </w:r>
+      <w:proofErr w:type="spellEnd"/>
+      <w:r>
+        <w:rPr>
+          <w:i/>
+        </w:rPr>
+        <w:t xml:space="preserve"> login -u </w:t>
+      </w:r>
+      <w:proofErr w:type="spellStart"/>
+      <w:r>
+        <w:rPr>
+          <w:i/>
+        </w:rPr>
+        <w:t>dhallk</w:t>
+      </w:r>
+      <w:proofErr w:type="spellEnd"/>
+      <w:r>
+        <w:rPr>
+          <w:i/>
+        </w:rPr>
+        <w:t xml:space="preserve"> -p $</w:t>
+      </w:r>
+      <w:proofErr w:type="spellStart"/>
+      <w:r>
+        <w:rPr>
+          <w:i/>
+        </w:rPr>
+        <w:t>dockerhub_pwd</w:t>
+      </w:r>
+      <w:proofErr w:type="spellEnd"/>
+      <w:r>
+        <w:rPr>
+          <w:i/>
+        </w:rPr>
+        <w:t>"</w:t>
+      </w:r>
+    </w:p>
+    <w:p>
+      <w:pPr>
+        <w:tabs>
+          <w:tab w:val="left" w:pos="1950"/>
+        </w:tabs>
+        <w:rPr>
+          <w:i/>
+        </w:rPr>
+      </w:pPr>
+      <w:r>
+        <w:rPr>
+          <w:i/>
+        </w:rPr>
+        <w:t xml:space="preserve">        }</w:t>
+      </w:r>
+    </w:p>
+    <w:p>
+      <w:pPr>
+        <w:tabs>
+          <w:tab w:val="left" w:pos="1950"/>
+        </w:tabs>
+        <w:rPr>
+          <w:i/>
+        </w:rPr>
+      </w:pPr>
+      <w:r>
+        <w:rPr>
+          <w:i/>
+        </w:rPr>
+        <w:t xml:space="preserve">        </w:t>
+      </w:r>
+      <w:proofErr w:type="spellStart"/>
+      <w:proofErr w:type="gramStart"/>
+      <w:r>
+        <w:rPr>
+          <w:i/>
+        </w:rPr>
+        <w:t>sh</w:t>
+      </w:r>
+      <w:proofErr w:type="spellEnd"/>
+      <w:proofErr w:type="gramEnd"/>
+      <w:r>
+        <w:rPr>
+          <w:i/>
+        </w:rPr>
+        <w:t xml:space="preserve"> "$</w:t>
+      </w:r>
+      <w:proofErr w:type="spellStart"/>
+      <w:r>
+        <w:rPr>
+          <w:i/>
+        </w:rPr>
+        <w:t>dockerCMD</w:t>
+      </w:r>
+      <w:proofErr w:type="spellEnd"/>
+      <w:r>
+        <w:rPr>
+          <w:i/>
+        </w:rPr>
+        <w:t xml:space="preserve"> push </w:t>
+      </w:r>
+      <w:proofErr w:type="spellStart"/>
+      <w:r>
+        <w:rPr>
+          <w:i/>
+        </w:rPr>
+        <w:t>dhallk</w:t>
+      </w:r>
+      <w:proofErr w:type="spellEnd"/>
+      <w:r>
+        <w:rPr>
+          <w:i/>
+        </w:rPr>
+        <w:t>/cicd-demo:4.0"</w:t>
+      </w:r>
+    </w:p>
+    <w:p>
+      <w:pPr>
+        <w:tabs>
+          <w:tab w:val="left" w:pos="1950"/>
+        </w:tabs>
+        <w:rPr>
+          <w:i/>
+        </w:rPr>
+      </w:pPr>
+      <w:r>
+        <w:rPr>
+          <w:i/>
+        </w:rPr>
+        <w:t xml:space="preserve">    }</w:t>
+      </w:r>
+    </w:p>
+    <w:p>
+      <w:pPr>
+        <w:tabs>
+          <w:tab w:val="left" w:pos="1950"/>
+        </w:tabs>
+        <w:rPr>
+          <w:i/>
+        </w:rPr>
+      </w:pPr>
+      <w:r>
+        <w:rPr>
+          <w:i/>
+        </w:rPr>
+        <w:t xml:space="preserve">    </w:t>
+      </w:r>
+    </w:p>
+    <w:p>
+      <w:pPr>
+        <w:tabs>
+          <w:tab w:val="left" w:pos="1950"/>
+        </w:tabs>
+        <w:rPr>
+          <w:i/>
+        </w:rPr>
+      </w:pPr>
+      <w:r>
+        <w:rPr>
+          <w:i/>
+        </w:rPr>
+        <w:t xml:space="preserve">    </w:t>
+      </w:r>
+      <w:proofErr w:type="gramStart"/>
+      <w:r>
+        <w:rPr>
+          <w:i/>
+        </w:rPr>
+        <w:t>stage(</w:t>
+      </w:r>
+      <w:proofErr w:type="gramEnd"/>
+      <w:r>
+        <w:rPr>
+          <w:i/>
+        </w:rPr>
+        <w:t>'</w:t>
+      </w:r>
+      <w:proofErr w:type="spellStart"/>
+      <w:r>
+        <w:rPr>
+          <w:i/>
+        </w:rPr>
+        <w:t>docker</w:t>
+      </w:r>
+      <w:proofErr w:type="spellEnd"/>
+      <w:r>
+        <w:rPr>
+          <w:i/>
+        </w:rPr>
+        <w:t xml:space="preserve"> image deploy to cloud foundry'){</w:t>
+      </w:r>
+    </w:p>
+    <w:p>
+      <w:pPr>
+        <w:tabs>
+          <w:tab w:val="left" w:pos="1950"/>
+        </w:tabs>
+        <w:rPr>
+          <w:i/>
+        </w:rPr>
+      </w:pPr>
+      <w:r>
+        <w:rPr>
+          <w:i/>
+        </w:rPr>
+        <w:t xml:space="preserve">        </w:t>
+      </w:r>
+      <w:proofErr w:type="spellStart"/>
+      <w:proofErr w:type="gramStart"/>
+      <w:r>
+        <w:rPr>
+          <w:i/>
+        </w:rPr>
+        <w:t>withCredentials</w:t>
+      </w:r>
+      <w:proofErr w:type="spellEnd"/>
+      <w:r>
+        <w:rPr>
+          <w:i/>
+        </w:rPr>
+        <w:t>(</w:t>
+      </w:r>
+      <w:proofErr w:type="gramEnd"/>
+      <w:r>
+        <w:rPr>
+          <w:i/>
+        </w:rPr>
+        <w:t>[string(</w:t>
+      </w:r>
+      <w:proofErr w:type="spellStart"/>
+      <w:r>
+        <w:rPr>
+          <w:i/>
+        </w:rPr>
+        <w:t>credentialsId</w:t>
+      </w:r>
+      <w:proofErr w:type="spellEnd"/>
+      <w:r>
+        <w:rPr>
+          <w:i/>
+        </w:rPr>
+        <w:t>: '</w:t>
+      </w:r>
+      <w:proofErr w:type="spellStart"/>
+      <w:r>
+        <w:rPr>
+          <w:i/>
+        </w:rPr>
+        <w:t>pcf_pwd</w:t>
+      </w:r>
+      <w:proofErr w:type="spellEnd"/>
+      <w:r>
+        <w:rPr>
+          <w:i/>
+        </w:rPr>
+        <w:t>', variable: '</w:t>
+      </w:r>
+      <w:proofErr w:type="spellStart"/>
+      <w:r>
+        <w:rPr>
+          <w:i/>
+        </w:rPr>
+        <w:t>pcf_pwd</w:t>
+      </w:r>
+      <w:proofErr w:type="spellEnd"/>
+      <w:r>
+        <w:rPr>
+          <w:i/>
+        </w:rPr>
+        <w:t>')]) {</w:t>
+      </w:r>
+    </w:p>
+    <w:p>
+      <w:pPr>
+        <w:tabs>
+          <w:tab w:val="left" w:pos="1950"/>
+        </w:tabs>
+        <w:rPr>
+          <w:i/>
+        </w:rPr>
+      </w:pPr>
+      <w:r>
+        <w:rPr>
+          <w:i/>
+        </w:rPr>
+        <w:t xml:space="preserve">            // some block</w:t>
+      </w:r>
+    </w:p>
+    <w:p>
+      <w:pPr>
+        <w:tabs>
+          <w:tab w:val="left" w:pos="1950"/>
+        </w:tabs>
+        <w:rPr>
+          <w:i/>
+        </w:rPr>
+      </w:pPr>
+      <w:r>
+        <w:rPr>
+          <w:i/>
+        </w:rPr>
+        <w:t xml:space="preserve">            </w:t>
+      </w:r>
+      <w:proofErr w:type="spellStart"/>
+      <w:proofErr w:type="gramStart"/>
+      <w:r>
+        <w:rPr>
+          <w:i/>
+        </w:rPr>
+        <w:t>sh</w:t>
+      </w:r>
+      <w:proofErr w:type="spellEnd"/>
+      <w:proofErr w:type="gramEnd"/>
+      <w:r>
+        <w:rPr>
+          <w:i/>
+        </w:rPr>
+        <w:t xml:space="preserve"> "</w:t>
+      </w:r>
+      <w:proofErr w:type="spellStart"/>
+      <w:r>
+        <w:rPr>
+          <w:i/>
+        </w:rPr>
+        <w:t>cf</w:t>
+      </w:r>
+      <w:proofErr w:type="spellEnd"/>
+      <w:r>
+        <w:rPr>
+          <w:i/>
+        </w:rPr>
+        <w:t xml:space="preserve"> login -a https://api.run.pivotal.io -u dhall.kapil@gmail.com -p $</w:t>
+      </w:r>
+      <w:proofErr w:type="spellStart"/>
+      <w:r>
+        <w:rPr>
+          <w:i/>
+        </w:rPr>
+        <w:t>pcf_pwd</w:t>
+      </w:r>
+      <w:proofErr w:type="spellEnd"/>
+      <w:r>
+        <w:rPr>
+          <w:i/>
+        </w:rPr>
+        <w:t xml:space="preserve"> -o </w:t>
+      </w:r>
+      <w:proofErr w:type="spellStart"/>
+      <w:r>
+        <w:rPr>
+          <w:i/>
+        </w:rPr>
+        <w:t>KapilDhall</w:t>
+      </w:r>
+      <w:proofErr w:type="spellEnd"/>
+      <w:r>
+        <w:rPr>
+          <w:i/>
+        </w:rPr>
+        <w:t xml:space="preserve"> -s development"</w:t>
+      </w:r>
+    </w:p>
+    <w:p>
+      <w:pPr>
+        <w:tabs>
+          <w:tab w:val="left" w:pos="1950"/>
+        </w:tabs>
+        <w:rPr>
+          <w:i/>
+        </w:rPr>
+      </w:pPr>
+      <w:r>
+        <w:rPr>
+          <w:i/>
+        </w:rPr>
+        <w:t xml:space="preserve">        }</w:t>
+      </w:r>
+    </w:p>
+    <w:p>
+      <w:pPr>
+        <w:tabs>
+          <w:tab w:val="left" w:pos="1950"/>
+        </w:tabs>
+        <w:rPr>
+          <w:i/>
+        </w:rPr>
+      </w:pPr>
+      <w:r>
+        <w:rPr>
+          <w:i/>
+        </w:rPr>
+        <w:t xml:space="preserve">        </w:t>
+      </w:r>
+      <w:proofErr w:type="spellStart"/>
+      <w:proofErr w:type="gramStart"/>
+      <w:r>
+        <w:rPr>
+          <w:i/>
+        </w:rPr>
+        <w:t>sh</w:t>
+      </w:r>
+      <w:proofErr w:type="spellEnd"/>
+      <w:proofErr w:type="gramEnd"/>
+      <w:r>
+        <w:rPr>
+          <w:i/>
+        </w:rPr>
+        <w:t xml:space="preserve"> "</w:t>
+      </w:r>
+      <w:proofErr w:type="spellStart"/>
+      <w:r>
+        <w:rPr>
+          <w:i/>
+        </w:rPr>
+        <w:t>cf</w:t>
+      </w:r>
+      <w:proofErr w:type="spellEnd"/>
+      <w:r>
+        <w:rPr>
+          <w:i/>
+        </w:rPr>
+        <w:t xml:space="preserve"> push -t 180 </w:t>
+      </w:r>
+      <w:proofErr w:type="spellStart"/>
+      <w:r>
+        <w:rPr>
+          <w:i/>
+        </w:rPr>
+        <w:t>kapildhall_myapp_sb_pcf</w:t>
+      </w:r>
+      <w:proofErr w:type="spellEnd"/>
+      <w:r>
+        <w:rPr>
+          <w:i/>
+        </w:rPr>
+        <w:t xml:space="preserve"> --</w:t>
+      </w:r>
+      <w:proofErr w:type="spellStart"/>
+      <w:r>
+        <w:rPr>
+          <w:i/>
+        </w:rPr>
+        <w:t>docker</w:t>
+      </w:r>
+      <w:proofErr w:type="spellEnd"/>
+      <w:r>
+        <w:rPr>
+          <w:i/>
+        </w:rPr>
+        <w:t xml:space="preserve">-image </w:t>
+      </w:r>
+      <w:proofErr w:type="spellStart"/>
+      <w:r>
+        <w:rPr>
+          <w:i/>
+        </w:rPr>
+        <w:t>dhallk</w:t>
+      </w:r>
+      <w:proofErr w:type="spellEnd"/>
+      <w:r>
+        <w:rPr>
+          <w:i/>
+        </w:rPr>
+        <w:t>/cicd-demo:4.0"</w:t>
+      </w:r>
+    </w:p>
+    <w:p>
+      <w:pPr>
+        <w:tabs>
+          <w:tab w:val="left" w:pos="1950"/>
+        </w:tabs>
+        <w:rPr>
+          <w:i/>
+        </w:rPr>
+      </w:pPr>
+      <w:r>
+        <w:rPr>
+          <w:i/>
+        </w:rPr>
+        <w:t xml:space="preserve">    }</w:t>
+      </w:r>
+    </w:p>
+    <w:p>
+      <w:pPr>
+        <w:tabs>
+          <w:tab w:val="left" w:pos="1950"/>
+        </w:tabs>
+        <w:rPr>
+          <w:i/>
+        </w:rPr>
+      </w:pPr>
+      <w:r>
+        <w:rPr>
+          <w:i/>
+        </w:rPr>
+        <w:t xml:space="preserve">    </w:t>
+      </w:r>
+    </w:p>
+    <w:p>
+      <w:pPr>
+        <w:tabs>
+          <w:tab w:val="left" w:pos="1950"/>
+        </w:tabs>
+        <w:rPr>
+          <w:i/>
+        </w:rPr>
+      </w:pPr>
+      <w:r>
+        <w:rPr>
+          <w:i/>
+        </w:rPr>
+        <w:t>}</w:t>
+      </w:r>
+    </w:p>
+    <w:p>
+      <w:pPr>
+        <w:tabs>
+          <w:tab w:val="left" w:pos="1950"/>
+        </w:tabs>
+        <w:rPr>
+          <w:i/>
+        </w:rPr>
+      </w:pPr>
+    </w:p>
+    <w:p>
+      <w:pPr>
+        <w:tabs>
+          <w:tab w:val="left" w:pos="1950"/>
+        </w:tabs>
+        <w:rPr>
+          <w:i/>
+        </w:rPr>
+      </w:pPr>
+      <w:r>
+        <w:rPr>
+          <w:i/>
+        </w:rPr>
+        <w:t xml:space="preserve">Pipeline Script screenshot is attached below same as mentioned above in </w:t>
+      </w:r>
+      <w:proofErr w:type="spellStart"/>
+      <w:r>
+        <w:rPr>
+          <w:i/>
+        </w:rPr>
+        <w:t>Jenkinsfile</w:t>
+      </w:r>
+      <w:proofErr w:type="spellEnd"/>
+      <w:r>
+        <w:rPr>
+          <w:i/>
+        </w:rPr>
+        <w:t>:</w:t>
+      </w:r>
+    </w:p>
+    <w:p>
+      <w:pPr>
+        <w:tabs>
+          <w:tab w:val="left" w:pos="1950"/>
+        </w:tabs>
+        <w:rPr>
+          <w:i/>
+        </w:rPr>
+      </w:pPr>
+      <w:r>
+        <w:rPr>
+          <w:noProof/>
+          <w:lang w:eastAsia="en-GB"/>
+        </w:rPr>
+        <w:lastRenderedPageBreak/>
+        <w:drawing>
+          <wp:inline distT="0" distB="0" distL="0" distR="0" wp14:anchorId="50C54418" wp14:editId="029D7A13">
+            <wp:extent cx="5731510" cy="3277870"/>
+            <wp:effectExtent l="0" t="0" r="2540" b="0"/>
+            <wp:docPr id="8" name="Picture 8"/>
+            <wp:cNvGraphicFramePr>
+              <a:graphicFrameLocks xmlns:a="http://schemas.openxmlformats.org/drawingml/2006/main" noChangeAspect="1"/>
+            </wp:cNvGraphicFramePr>
+            <a:graphic xmlns:a="http://schemas.openxmlformats.org/drawingml/2006/main">
+              <a:graphicData uri="http://schemas.openxmlformats.org/drawingml/2006/picture">
+                <pic:pic xmlns:pic="http://schemas.openxmlformats.org/drawingml/2006/picture">
+                  <pic:nvPicPr>
+                    <pic:cNvPr id="1" name=""/>
+                    <pic:cNvPicPr/>
+                  </pic:nvPicPr>
+                  <pic:blipFill>
+                    <a:blip r:embed="rId9"/>
+                    <a:stretch>
+                      <a:fillRect/>
+                    </a:stretch>
+                  </pic:blipFill>
+                  <pic:spPr>
+                    <a:xfrm>
+                      <a:off x="0" y="0"/>
+                      <a:ext cx="5731510" cy="3277870"/>
+                    </a:xfrm>
+                    <a:prstGeom prst="rect">
+                      <a:avLst/>
+                    </a:prstGeom>
+                  </pic:spPr>
+                </pic:pic>
+              </a:graphicData>
+            </a:graphic>
+          </wp:inline>
+        </w:drawing>
+      </w:r>
+    </w:p>
+    <w:p>
+      <w:pPr>
+        <w:tabs>
+          <w:tab w:val="left" w:pos="1950"/>
+        </w:tabs>
+        <w:rPr>
+          <w:b/>
+        </w:rPr>
+      </w:pPr>
+      <w:r>
+        <w:rPr>
+          <w:b/>
+        </w:rPr>
+        <w:t>Build pipeline:</w:t>
+      </w:r>
+    </w:p>
+    <w:p>
+      <w:pPr>
+        <w:tabs>
+          <w:tab w:val="left" w:pos="1950"/>
+        </w:tabs>
+        <w:rPr>
+          <w:i/>
+        </w:rPr>
+      </w:pPr>
+      <w:r>
+        <w:rPr>
+          <w:noProof/>
+          <w:lang w:eastAsia="en-GB"/>
+        </w:rPr>
+        <w:drawing>
+          <wp:inline distT="0" distB="0" distL="0" distR="0" wp14:anchorId="6EBFBA26" wp14:editId="7146E120">
+            <wp:extent cx="5731510" cy="3277870"/>
+            <wp:effectExtent l="0" t="0" r="2540" b="0"/>
+            <wp:docPr id="9" name="Picture 9"/>
+            <wp:cNvGraphicFramePr>
+              <a:graphicFrameLocks xmlns:a="http://schemas.openxmlformats.org/drawingml/2006/main" noChangeAspect="1"/>
+            </wp:cNvGraphicFramePr>
+            <a:graphic xmlns:a="http://schemas.openxmlformats.org/drawingml/2006/main">
+              <a:graphicData uri="http://schemas.openxmlformats.org/drawingml/2006/picture">
+                <pic:pic xmlns:pic="http://schemas.openxmlformats.org/drawingml/2006/picture">
+                  <pic:nvPicPr>
+                    <pic:cNvPr id="1" name=""/>
+                    <pic:cNvPicPr/>
+                  </pic:nvPicPr>
+                  <pic:blipFill>
+                    <a:blip r:embed="rId9"/>
+                    <a:stretch>
+                      <a:fillRect/>
+                    </a:stretch>
+                  </pic:blipFill>
+                  <pic:spPr>
+                    <a:xfrm>
+                      <a:off x="0" y="0"/>
+                      <a:ext cx="5731510" cy="3277870"/>
+                    </a:xfrm>
+                    <a:prstGeom prst="rect">
+                      <a:avLst/>
+                    </a:prstGeom>
+                  </pic:spPr>
+                </pic:pic>
+              </a:graphicData>
+            </a:graphic>
+          </wp:inline>
+        </w:drawing>
+      </w:r>
+    </w:p>
+    <w:p>
+      <w:pPr>
+        <w:tabs>
+          <w:tab w:val="left" w:pos="3660"/>
+        </w:tabs>
+        <w:rPr>
+          <w:b/>
+        </w:rPr>
+      </w:pPr>
+    </w:p>
+    <w:p>
+      <w:pPr>
+        <w:tabs>
+          <w:tab w:val="left" w:pos="3660"/>
+        </w:tabs>
+        <w:rPr>
+          <w:b/>
+        </w:rPr>
+      </w:pPr>
+      <w:r>
+        <w:rPr>
+          <w:b/>
+        </w:rPr>
+        <w:t>Code build and test output stage console output:</w:t>
+      </w:r>
+    </w:p>
+    <w:p>
+      <w:pPr>
+        <w:tabs>
+          <w:tab w:val="left" w:pos="3660"/>
+        </w:tabs>
+        <w:rPr>
+          <w:b/>
+        </w:rPr>
+      </w:pPr>
+    </w:p>
+    <w:p>
+      <w:pPr>
+        <w:tabs>
+          <w:tab w:val="left" w:pos="3660"/>
+        </w:tabs>
+        <w:rPr>
+          <w:b/>
+        </w:rPr>
+      </w:pPr>
+      <w:r>
+        <w:rPr>
+          <w:noProof/>
+          <w:lang w:eastAsia="en-GB"/>
+        </w:rPr>
+        <w:lastRenderedPageBreak/>
+        <w:drawing>
+          <wp:inline distT="0" distB="0" distL="0" distR="0" wp14:anchorId="008F89A1" wp14:editId="63005772">
+            <wp:extent cx="5731510" cy="2877820"/>
+            <wp:effectExtent l="0" t="0" r="2540" b="0"/>
+            <wp:docPr id="10" name="Picture 10"/>
+            <wp:cNvGraphicFramePr>
+              <a:graphicFrameLocks xmlns:a="http://schemas.openxmlformats.org/drawingml/2006/main" noChangeAspect="1"/>
+            </wp:cNvGraphicFramePr>
+            <a:graphic xmlns:a="http://schemas.openxmlformats.org/drawingml/2006/main">
+              <a:graphicData uri="http://schemas.openxmlformats.org/drawingml/2006/picture">
+                <pic:pic xmlns:pic="http://schemas.openxmlformats.org/drawingml/2006/picture">
+                  <pic:nvPicPr>
+                    <pic:cNvPr id="1" name=""/>
+                    <pic:cNvPicPr/>
+                  </pic:nvPicPr>
+                  <pic:blipFill>
+                    <a:blip r:embed="rId10"/>
+                    <a:stretch>
+                      <a:fillRect/>
+                    </a:stretch>
+                  </pic:blipFill>
+                  <pic:spPr>
+                    <a:xfrm>
+                      <a:off x="0" y="0"/>
+                      <a:ext cx="5731510" cy="2877820"/>
+                    </a:xfrm>
+                    <a:prstGeom prst="rect">
+                      <a:avLst/>
+                    </a:prstGeom>
+                  </pic:spPr>
+                </pic:pic>
+              </a:graphicData>
+            </a:graphic>
+          </wp:inline>
+        </w:drawing>
+      </w:r>
+    </w:p>
+    <w:p>
+      <w:pPr>
+        <w:rPr>
+          <w:b/>
+        </w:rPr>
+      </w:pPr>
+      <w:r>
+        <w:rPr>
+          <w:b/>
+        </w:rPr>
+        <w:br w:type="page"/>
+      </w:r>
+      <w:r>
+        <w:rPr>
+          <w:b/>
+        </w:rPr>
+        <w:lastRenderedPageBreak/>
+        <w:t>Docker build console output:</w:t>
+      </w:r>
+    </w:p>
+    <w:p>
+      <w:pPr>
+        <w:tabs>
+          <w:tab w:val="left" w:pos="3660"/>
+        </w:tabs>
+        <w:rPr>
+          <w:b/>
+        </w:rPr>
+      </w:pPr>
+      <w:r>
+        <w:rPr>
+          <w:noProof/>
+          <w:lang w:eastAsia="en-GB"/>
+        </w:rPr>
+        <w:drawing>
+          <wp:inline distT="0" distB="0" distL="0" distR="0" wp14:anchorId="314FDE71" wp14:editId="7DF5453D">
+            <wp:extent cx="5731510" cy="3140075"/>
+            <wp:effectExtent l="0" t="0" r="2540" b="3175"/>
+            <wp:docPr id="11" name="Picture 11"/>
+            <wp:cNvGraphicFramePr>
+              <a:graphicFrameLocks xmlns:a="http://schemas.openxmlformats.org/drawingml/2006/main" noChangeAspect="1"/>
+            </wp:cNvGraphicFramePr>
+            <a:graphic xmlns:a="http://schemas.openxmlformats.org/drawingml/2006/main">
+              <a:graphicData uri="http://schemas.openxmlformats.org/drawingml/2006/picture">
+                <pic:pic xmlns:pic="http://schemas.openxmlformats.org/drawingml/2006/picture">
+                  <pic:nvPicPr>
+                    <pic:cNvPr id="1" name=""/>
+                    <pic:cNvPicPr/>
+                  </pic:nvPicPr>
+                  <pic:blipFill>
+                    <a:blip r:embed="rId11"/>
+                    <a:stretch>
+                      <a:fillRect/>
+                    </a:stretch>
+                  </pic:blipFill>
+                  <pic:spPr>
+                    <a:xfrm>
+                      <a:off x="0" y="0"/>
+                      <a:ext cx="5731510" cy="3140075"/>
+                    </a:xfrm>
+                    <a:prstGeom prst="rect">
+                      <a:avLst/>
+                    </a:prstGeom>
+                  </pic:spPr>
+                </pic:pic>
+              </a:graphicData>
+            </a:graphic>
+          </wp:inline>
+        </w:drawing>
+      </w:r>
+    </w:p>
+    <w:p>
+      <w:pPr>
+        <w:tabs>
+          <w:tab w:val="left" w:pos="3660"/>
+        </w:tabs>
+        <w:rPr>
+          <w:b/>
+        </w:rPr>
+      </w:pPr>
+    </w:p>
+    <w:p>
+      <w:pPr>
+        <w:tabs>
+          <w:tab w:val="left" w:pos="3660"/>
+        </w:tabs>
+        <w:rPr>
+          <w:b/>
+        </w:rPr>
+      </w:pPr>
+      <w:proofErr w:type="spellStart"/>
+      <w:r>
+        <w:rPr>
+          <w:b/>
+        </w:rPr>
+        <w:t>Docker</w:t>
+      </w:r>
+      <w:proofErr w:type="spellEnd"/>
+      <w:r>
+        <w:rPr>
+          <w:b/>
+        </w:rPr>
+        <w:t xml:space="preserve"> push to </w:t>
+      </w:r>
+      <w:proofErr w:type="spellStart"/>
+      <w:r>
+        <w:rPr>
+          <w:b/>
+        </w:rPr>
+        <w:t>Docker</w:t>
+      </w:r>
+      <w:proofErr w:type="spellEnd"/>
+      <w:r>
+        <w:rPr>
+          <w:b/>
+        </w:rPr>
+        <w:t xml:space="preserve"> hub console output:</w:t>
+      </w:r>
+    </w:p>
+    <w:p>
+      <w:pPr>
+        <w:tabs>
+          <w:tab w:val="left" w:pos="3660"/>
+        </w:tabs>
+        <w:rPr>
+          <w:b/>
+        </w:rPr>
+      </w:pPr>
+      <w:r>
+        <w:rPr>
+          <w:noProof/>
+          <w:lang w:eastAsia="en-GB"/>
+        </w:rPr>
+        <w:drawing>
+          <wp:inline distT="0" distB="0" distL="0" distR="0" wp14:anchorId="10F2584F" wp14:editId="1D070157">
+            <wp:extent cx="5731510" cy="2583815"/>
+            <wp:effectExtent l="0" t="0" r="2540" b="6985"/>
+            <wp:docPr id="12" name="Picture 12"/>
+            <wp:cNvGraphicFramePr>
+              <a:graphicFrameLocks xmlns:a="http://schemas.openxmlformats.org/drawingml/2006/main" noChangeAspect="1"/>
+            </wp:cNvGraphicFramePr>
+            <a:graphic xmlns:a="http://schemas.openxmlformats.org/drawingml/2006/main">
+              <a:graphicData uri="http://schemas.openxmlformats.org/drawingml/2006/picture">
+                <pic:pic xmlns:pic="http://schemas.openxmlformats.org/drawingml/2006/picture">
+                  <pic:nvPicPr>
+                    <pic:cNvPr id="1" name=""/>
+                    <pic:cNvPicPr/>
+                  </pic:nvPicPr>
+                  <pic:blipFill>
+                    <a:blip r:embed="rId12"/>
+                    <a:stretch>
+                      <a:fillRect/>
+                    </a:stretch>
+                  </pic:blipFill>
+                  <pic:spPr>
+                    <a:xfrm>
+                      <a:off x="0" y="0"/>
+                      <a:ext cx="5731510" cy="2583815"/>
+                    </a:xfrm>
+                    <a:prstGeom prst="rect">
+                      <a:avLst/>
+                    </a:prstGeom>
+                  </pic:spPr>
+                </pic:pic>
+              </a:graphicData>
+            </a:graphic>
+          </wp:inline>
+        </w:drawing>
+      </w:r>
+    </w:p>
+    <w:p>
+      <w:pPr>
+        <w:tabs>
+          <w:tab w:val="left" w:pos="3660"/>
+        </w:tabs>
+        <w:rPr>
+          <w:b/>
+        </w:rPr>
+      </w:pPr>
+    </w:p>
+    <w:p>
+      <w:pPr>
+        <w:tabs>
+          <w:tab w:val="left" w:pos="3660"/>
+        </w:tabs>
+        <w:rPr>
+          <w:b/>
+        </w:rPr>
+      </w:pPr>
+      <w:proofErr w:type="spellStart"/>
+      <w:r>
+        <w:rPr>
+          <w:b/>
+        </w:rPr>
+        <w:t>Docker</w:t>
+      </w:r>
+      <w:proofErr w:type="spellEnd"/>
+      <w:r>
+        <w:rPr>
+          <w:b/>
+        </w:rPr>
+        <w:t xml:space="preserve"> image deploy to Cloud foundry console output:</w:t>
+      </w:r>
+    </w:p>
+    <w:p>
+      <w:pPr>
+        <w:tabs>
+          <w:tab w:val="left" w:pos="3660"/>
+        </w:tabs>
+        <w:rPr>
+          <w:b/>
+        </w:rPr>
+      </w:pPr>
+      <w:r>
+        <w:rPr>
+          <w:noProof/>
+          <w:lang w:eastAsia="en-GB"/>
+        </w:rPr>
+        <w:lastRenderedPageBreak/>
+        <w:drawing>
+          <wp:inline distT="0" distB="0" distL="0" distR="0" wp14:anchorId="3027A88A" wp14:editId="451497B4">
+            <wp:extent cx="5731510" cy="2991485"/>
+            <wp:effectExtent l="0" t="0" r="2540" b="0"/>
+            <wp:docPr id="13" name="Picture 13"/>
+            <wp:cNvGraphicFramePr>
+              <a:graphicFrameLocks xmlns:a="http://schemas.openxmlformats.org/drawingml/2006/main" noChangeAspect="1"/>
+            </wp:cNvGraphicFramePr>
+            <a:graphic xmlns:a="http://schemas.openxmlformats.org/drawingml/2006/main">
+              <a:graphicData uri="http://schemas.openxmlformats.org/drawingml/2006/picture">
+                <pic:pic xmlns:pic="http://schemas.openxmlformats.org/drawingml/2006/picture">
+                  <pic:nvPicPr>
+                    <pic:cNvPr id="1" name=""/>
+                    <pic:cNvPicPr/>
+                  </pic:nvPicPr>
+                  <pic:blipFill>
+                    <a:blip r:embed="rId13"/>
+                    <a:stretch>
+                      <a:fillRect/>
+                    </a:stretch>
+                  </pic:blipFill>
+                  <pic:spPr>
+                    <a:xfrm>
+                      <a:off x="0" y="0"/>
+                      <a:ext cx="5731510" cy="2991485"/>
+                    </a:xfrm>
+                    <a:prstGeom prst="rect">
+                      <a:avLst/>
+                    </a:prstGeom>
+                  </pic:spPr>
+                </pic:pic>
+              </a:graphicData>
+            </a:graphic>
+          </wp:inline>
+        </w:drawing>
+      </w:r>
+    </w:p>
+    <w:p>
+      <w:pPr>
+        <w:tabs>
+          <w:tab w:val="left" w:pos="3660"/>
+        </w:tabs>
+        <w:rPr>
+          <w:b/>
+        </w:rPr>
+      </w:pPr>
+    </w:p>
+    <w:p>
+      <w:pPr>
+        <w:tabs>
+          <w:tab w:val="left" w:pos="3660"/>
+        </w:tabs>
+        <w:rPr>
+          <w:b/>
+        </w:rPr>
+      </w:pPr>
+      <w:r>
+        <w:rPr>
+          <w:b/>
+        </w:rPr>
+        <w:t xml:space="preserve">Verify image on </w:t>
+      </w:r>
+      <w:proofErr w:type="spellStart"/>
+      <w:r>
+        <w:rPr>
+          <w:b/>
+        </w:rPr>
+        <w:t>docker</w:t>
+      </w:r>
+      <w:proofErr w:type="spellEnd"/>
+      <w:r>
+        <w:rPr>
+          <w:b/>
+        </w:rPr>
+        <w:t xml:space="preserve"> hub:</w:t>
+      </w:r>
+    </w:p>
+    <w:p>
+      <w:pPr>
+        <w:tabs>
+          <w:tab w:val="left" w:pos="3660"/>
+        </w:tabs>
+        <w:rPr>
+          <w:b/>
+        </w:rPr>
+      </w:pPr>
+      <w:r>
+        <w:rPr>
+          <w:noProof/>
+          <w:lang w:eastAsia="en-GB"/>
+        </w:rPr>
+        <w:drawing>
+          <wp:inline distT="0" distB="0" distL="0" distR="0" wp14:anchorId="5B66227E" wp14:editId="54FD3204">
+            <wp:extent cx="5731510" cy="2688590"/>
+            <wp:effectExtent l="0" t="0" r="2540" b="0"/>
+            <wp:docPr id="14" name="Picture 14"/>
+            <wp:cNvGraphicFramePr>
+              <a:graphicFrameLocks xmlns:a="http://schemas.openxmlformats.org/drawingml/2006/main" noChangeAspect="1"/>
+            </wp:cNvGraphicFramePr>
+            <a:graphic xmlns:a="http://schemas.openxmlformats.org/drawingml/2006/main">
+              <a:graphicData uri="http://schemas.openxmlformats.org/drawingml/2006/picture">
+                <pic:pic xmlns:pic="http://schemas.openxmlformats.org/drawingml/2006/picture">
+                  <pic:nvPicPr>
+                    <pic:cNvPr id="1" name=""/>
+                    <pic:cNvPicPr/>
+                  </pic:nvPicPr>
+                  <pic:blipFill>
+                    <a:blip r:embed="rId14"/>
+                    <a:stretch>
+                      <a:fillRect/>
+                    </a:stretch>
+                  </pic:blipFill>
+                  <pic:spPr>
+                    <a:xfrm>
+                      <a:off x="0" y="0"/>
+                      <a:ext cx="5731510" cy="2688590"/>
+                    </a:xfrm>
+                    <a:prstGeom prst="rect">
+                      <a:avLst/>
+                    </a:prstGeom>
+                  </pic:spPr>
+                </pic:pic>
+              </a:graphicData>
+            </a:graphic>
+          </wp:inline>
+        </w:drawing>
+      </w:r>
+    </w:p>
+    <w:p>
+      <w:pPr>
+        <w:tabs>
+          <w:tab w:val="left" w:pos="3660"/>
+        </w:tabs>
+        <w:rPr>
+          <w:b/>
+        </w:rPr>
+      </w:pPr>
+    </w:p>
+    <w:p>
+      <w:pPr>
+        <w:tabs>
+          <w:tab w:val="left" w:pos="3660"/>
+        </w:tabs>
+        <w:rPr>
+          <w:b/>
+        </w:rPr>
+      </w:pPr>
+    </w:p>
+    <w:p>
+      <w:pPr>
+        <w:rPr>
+          <w:b/>
+        </w:rPr>
+      </w:pPr>
+      <w:r>
+        <w:rPr>
+          <w:b/>
+        </w:rPr>
+        <w:br w:type="page"/>
+      </w:r>
+    </w:p>
+    <w:p>
+      <w:pPr>
+        <w:tabs>
+          <w:tab w:val="left" w:pos="3660"/>
+        </w:tabs>
+        <w:rPr>
+          <w:b/>
+        </w:rPr>
+      </w:pPr>
+      <w:r>
+        <w:rPr>
+          <w:b/>
+        </w:rPr>
+        <w:lastRenderedPageBreak/>
+        <w:t>Verify the application in Cloud Foundry:</w:t>
+      </w:r>
+    </w:p>
+    <w:p>
+      <w:pPr>
+        <w:tabs>
+          <w:tab w:val="left" w:pos="3660"/>
+        </w:tabs>
+        <w:rPr>
+          <w:b/>
+        </w:rPr>
+      </w:pPr>
+      <w:r>
+        <w:rPr>
+          <w:noProof/>
+          <w:lang w:eastAsia="en-GB"/>
+        </w:rPr>
+        <w:drawing>
+          <wp:inline distT="0" distB="0" distL="0" distR="0" wp14:anchorId="14A1B1B5" wp14:editId="499E6B0E">
+            <wp:extent cx="5731510" cy="2088515"/>
+            <wp:effectExtent l="0" t="0" r="2540" b="6985"/>
+            <wp:docPr id="5" name="Picture 5"/>
+            <wp:cNvGraphicFramePr>
+              <a:graphicFrameLocks xmlns:a="http://schemas.openxmlformats.org/drawingml/2006/main" noChangeAspect="1"/>
+            </wp:cNvGraphicFramePr>
+            <a:graphic xmlns:a="http://schemas.openxmlformats.org/drawingml/2006/main">
+              <a:graphicData uri="http://schemas.openxmlformats.org/drawingml/2006/picture">
+                <pic:pic xmlns:pic="http://schemas.openxmlformats.org/drawingml/2006/picture">
+                  <pic:nvPicPr>
+                    <pic:cNvPr id="1" name=""/>
+                    <pic:cNvPicPr/>
+                  </pic:nvPicPr>
+                  <pic:blipFill>
+                    <a:blip r:embed="rId15"/>
+                    <a:stretch>
+                      <a:fillRect/>
+                    </a:stretch>
+                  </pic:blipFill>
+                  <pic:spPr>
+                    <a:xfrm>
+                      <a:off x="0" y="0"/>
+                      <a:ext cx="5731510" cy="2088515"/>
+                    </a:xfrm>
+                    <a:prstGeom prst="rect">
+                      <a:avLst/>
+                    </a:prstGeom>
+                  </pic:spPr>
+                </pic:pic>
+              </a:graphicData>
+            </a:graphic>
+          </wp:inline>
+        </w:drawing>
+      </w:r>
+    </w:p>
+    <w:p>
+      <w:pPr>
+        <w:tabs>
+          <w:tab w:val="left" w:pos="3660"/>
+        </w:tabs>
+        <w:rPr>
+          <w:b/>
+        </w:rPr>
+      </w:pPr>
+    </w:p>
+    <w:p>
+      <w:pPr>
+        <w:tabs>
+          <w:tab w:val="left" w:pos="3660"/>
+        </w:tabs>
+        <w:rPr>
+          <w:b/>
+        </w:rPr>
+      </w:pPr>
+      <w:r>
+        <w:rPr>
+          <w:noProof/>
+          <w:lang w:eastAsia="en-GB"/>
+        </w:rPr>
+        <w:drawing>
+          <wp:inline distT="0" distB="0" distL="0" distR="0" wp14:anchorId="1FA854CA" wp14:editId="1B519DC8">
+            <wp:extent cx="5731510" cy="1569085"/>
+            <wp:effectExtent l="0" t="0" r="2540" b="0"/>
+            <wp:docPr id="6" name="Picture 6"/>
+            <wp:cNvGraphicFramePr>
+              <a:graphicFrameLocks xmlns:a="http://schemas.openxmlformats.org/drawingml/2006/main" noChangeAspect="1"/>
+            </wp:cNvGraphicFramePr>
+            <a:graphic xmlns:a="http://schemas.openxmlformats.org/drawingml/2006/main">
+              <a:graphicData uri="http://schemas.openxmlformats.org/drawingml/2006/picture">
+                <pic:pic xmlns:pic="http://schemas.openxmlformats.org/drawingml/2006/picture">
+                  <pic:nvPicPr>
+                    <pic:cNvPr id="1" name=""/>
+                    <pic:cNvPicPr/>
+                  </pic:nvPicPr>
+                  <pic:blipFill>
+                    <a:blip r:embed="rId16"/>
+                    <a:stretch>
+                      <a:fillRect/>
+                    </a:stretch>
+                  </pic:blipFill>
+                  <pic:spPr>
+                    <a:xfrm>
+                      <a:off x="0" y="0"/>
+                      <a:ext cx="5731510" cy="1569085"/>
+                    </a:xfrm>
+                    <a:prstGeom prst="rect">
+                      <a:avLst/>
+                    </a:prstGeom>
+                  </pic:spPr>
+                </pic:pic>
+              </a:graphicData>
+            </a:graphic>
+          </wp:inline>
+        </w:drawing>
+      </w:r>
     </w:p>
     <w:sectPr>
       <w:pgSz w:w="11906" w:h="16838"/>

</xml_diff>